<commit_message>
added sprint 3 standup
</commit_message>
<xml_diff>
--- a/docs/Sprint 3/Copy of Sprint Planning.docx
+++ b/docs/Sprint 3/Copy of Sprint Planning.docx
@@ -1237,23 +1237,11 @@
       <w:bookmarkStart w:colFirst="0" w:colLast="0" w:name="_heading=h.gjdgxs" w:id="0"/>
       <w:bookmarkEnd w:id="0"/>
       <w:r>
-        <w:rPr>
-          <w:rtl w:val="0"/>
-        </w:rPr>
-      </w:r>
-      <w:r>
+        <w:rPr/>
         <w:drawing>
-          <wp:anchor allowOverlap="1" behindDoc="0" distB="114300" distT="114300" distL="114300" distR="114300" hidden="0" layoutInCell="1" locked="0" relativeHeight="0" simplePos="0">
-            <wp:simplePos x="0" y="0"/>
-            <wp:positionH relativeFrom="column">
-              <wp:posOffset>476250</wp:posOffset>
-            </wp:positionH>
-            <wp:positionV relativeFrom="paragraph">
-              <wp:posOffset>114300</wp:posOffset>
-            </wp:positionV>
-            <wp:extent cx="5343525" cy="6238875"/>
+          <wp:inline distB="114300" distT="114300" distL="114300" distR="114300">
+            <wp:extent cx="5943600" cy="4216400"/>
             <wp:effectExtent b="0" l="0" r="0" t="0"/>
-            <wp:wrapSquare wrapText="bothSides" distB="114300" distT="114300" distL="114300" distR="114300"/>
             <wp:docPr id="3" name="image1.png"/>
             <a:graphic>
               <a:graphicData uri="http://schemas.openxmlformats.org/drawingml/2006/picture">
@@ -1272,7 +1260,7 @@
                   <pic:spPr>
                     <a:xfrm>
                       <a:off x="0" y="0"/>
-                      <a:ext cx="5343525" cy="6238875"/>
+                      <a:ext cx="5943600" cy="4216400"/>
                     </a:xfrm>
                     <a:prstGeom prst="rect"/>
                     <a:ln/>
@@ -1280,8 +1268,13 @@
                 </pic:pic>
               </a:graphicData>
             </a:graphic>
-          </wp:anchor>
+          </wp:inline>
         </w:drawing>
+      </w:r>
+      <w:r>
+        <w:rPr>
+          <w:rtl w:val="0"/>
+        </w:rPr>
       </w:r>
     </w:p>
     <w:sectPr>
@@ -2129,7 +2122,7 @@
 
 <file path=customXML/item1.xml><?xml version="1.0" encoding="utf-8"?>
 <go:gDocsCustomXmlDataStorage xmlns:go="http://customooxmlschemas.google.com/" xmlns:r="http://schemas.openxmlformats.org/officeDocument/2006/relationships">
-  <go:docsCustomData xmlns:go="http://customooxmlschemas.google.com/" roundtripDataSignature="AMtx7mgCCB69l+R3XXztPM0NBHBHJ1IF2g==">AMUW2mWU9vdjox41nFydcbFmTSz4wjqoBJjQiSNYi1pbIqvvXxo1awisGCR4oJxoZzSEQScePPRm4WSwnka9A4uIrZ23/Tede8CsALn0TxRu27SShE8U8RB2tuqYDAiQYJARvkFvLLw3</go:docsCustomData>
+  <go:docsCustomData xmlns:go="http://customooxmlschemas.google.com/" roundtripDataSignature="AMtx7mgCCB69l+R3XXztPM0NBHBHJ1IF2g==">AMUW2mVhFesByiwDPwl+VQ5pZPltohldJkZW/UeBjNWg5oCIc4j3Wfv0EUuwMzfxaXMupguwRok1EZ4fnK/KBpZ4DehAPnF+BrOyEOZ/ptrD5JGBPOxsBjpUMHBrwxKpWEGN2DOFm08G</go:docsCustomData>
 </go:gDocsCustomXmlDataStorage>
 </file>
 

</xml_diff>